<commit_message>
Antecknat för föreläsning 2
</commit_message>
<xml_diff>
--- a/Anteckningar.docx
+++ b/Anteckningar.docx
@@ -3,15 +3,7 @@
 <w:document xmlns:wpc="http://schemas.microsoft.com/office/word/2010/wordprocessingCanvas" xmlns:cx="http://schemas.microsoft.com/office/drawing/2014/chartex" xmlns:cx1="http://schemas.microsoft.com/office/drawing/2015/9/8/chartex" xmlns:cx2="http://schemas.microsoft.com/office/drawing/2015/10/21/chartex" xmlns:cx3="http://schemas.microsoft.com/office/drawing/2016/5/9/chartex" xmlns:cx4="http://schemas.microsoft.com/office/drawing/2016/5/10/chartex" xmlns:cx5="http://schemas.microsoft.com/office/drawing/2016/5/11/chartex" xmlns:cx6="http://schemas.microsoft.com/office/drawing/2016/5/12/chartex" xmlns:cx7="http://schemas.microsoft.com/office/drawing/2016/5/13/chartex" xmlns:cx8="http://schemas.microsoft.com/office/drawing/2016/5/14/chartex" xmlns:mc="http://schemas.openxmlformats.org/markup-compatibility/2006" xmlns:aink="http://schemas.microsoft.com/office/drawing/2016/ink" xmlns:am3d="http://schemas.microsoft.com/office/drawing/2017/model3d" xmlns:o="urn:schemas-microsoft-com:office:office" xmlns:oel="http://schemas.microsoft.com/office/2019/extlst" xmlns:r="http://schemas.openxmlformats.org/officeDocument/2006/relationships" xmlns:m="http://schemas.openxmlformats.org/officeDocument/2006/math" xmlns:v="urn:schemas-microsoft-com:vml" xmlns:wp14="http://schemas.microsoft.com/office/word/2010/wordprocessingDrawing" xmlns:wp="http://schemas.openxmlformats.org/drawingml/2006/wordprocessingDrawing" xmlns:w10="urn:schemas-microsoft-com:office:word" xmlns:w="http://schemas.openxmlformats.org/wordprocessingml/2006/main" xmlns:w14="http://schemas.microsoft.com/office/word/2010/wordml" xmlns:w15="http://schemas.microsoft.com/office/word/2012/wordml" xmlns:w16cex="http://schemas.microsoft.com/office/word/2018/wordml/cex" xmlns:w16cid="http://schemas.microsoft.com/office/word/2016/wordml/cid" xmlns:w16="http://schemas.microsoft.com/office/word/2018/wordml" xmlns:w16sdtdh="http://schemas.microsoft.com/office/word/2020/wordml/sdtdatahash" xmlns:w16se="http://schemas.microsoft.com/office/word/2015/wordml/symex" xmlns:wpg="http://schemas.microsoft.com/office/word/2010/wordprocessingGroup" xmlns:wpi="http://schemas.microsoft.com/office/word/2010/wordprocessingInk" xmlns:wne="http://schemas.microsoft.com/office/word/2006/wordml" xmlns:wps="http://schemas.microsoft.com/office/word/2010/wordprocessingShape" mc:Ignorable="w14 w15 w16se w16cid w16 w16cex w16sdtdh wp14">
   <w:body>
     <w:p>
-      <w:pPr>
-        <w:rPr>
-          <w:lang w:val="en-GB"/>
-        </w:rPr>
-      </w:pPr>
-      <w:r>
-        <w:rPr>
-          <w:lang w:val="en-GB"/>
-        </w:rPr>
+      <w:r>
         <w:t>Python</w:t>
       </w:r>
     </w:p>
@@ -35,6 +27,9 @@
     </w:p>
     <w:p>
       <w:r>
+        <w:rPr>
+          <w:noProof/>
+        </w:rPr>
         <w:drawing>
           <wp:inline distT="0" distB="0" distL="0" distR="0" wp14:anchorId="038D9D7E" wp14:editId="06E909F8">
             <wp:extent cx="5731510" cy="2692400"/>
@@ -51,7 +46,7 @@
                     <pic:cNvPicPr/>
                   </pic:nvPicPr>
                   <pic:blipFill>
-                    <a:blip r:embed="rId4"/>
+                    <a:blip r:embed="rId5"/>
                     <a:stretch>
                       <a:fillRect/>
                     </a:stretch>
@@ -80,6 +75,9 @@
     </w:p>
     <w:p>
       <w:r>
+        <w:rPr>
+          <w:noProof/>
+        </w:rPr>
         <w:drawing>
           <wp:inline distT="0" distB="0" distL="0" distR="0" wp14:anchorId="0FAB9CA2" wp14:editId="696393F5">
             <wp:extent cx="5731510" cy="1431290"/>
@@ -96,7 +94,7 @@
                     <pic:cNvPicPr/>
                   </pic:nvPicPr>
                   <pic:blipFill>
-                    <a:blip r:embed="rId5"/>
+                    <a:blip r:embed="rId6"/>
                     <a:stretch>
                       <a:fillRect/>
                     </a:stretch>
@@ -125,6 +123,9 @@
     </w:p>
     <w:p>
       <w:r>
+        <w:rPr>
+          <w:noProof/>
+        </w:rPr>
         <w:lastRenderedPageBreak/>
         <w:drawing>
           <wp:inline distT="0" distB="0" distL="0" distR="0" wp14:anchorId="155EA9A8" wp14:editId="7F69FADC">
@@ -142,7 +143,7 @@
                     <pic:cNvPicPr/>
                   </pic:nvPicPr>
                   <pic:blipFill>
-                    <a:blip r:embed="rId6"/>
+                    <a:blip r:embed="rId7"/>
                     <a:stretch>
                       <a:fillRect/>
                     </a:stretch>
@@ -197,6 +198,9 @@
     </w:p>
     <w:p>
       <w:r>
+        <w:rPr>
+          <w:noProof/>
+        </w:rPr>
         <w:drawing>
           <wp:inline distT="0" distB="0" distL="0" distR="0" wp14:anchorId="3DDABC52" wp14:editId="719829AB">
             <wp:extent cx="5731510" cy="2889885"/>
@@ -213,7 +217,7 @@
                     <pic:cNvPicPr/>
                   </pic:nvPicPr>
                   <pic:blipFill>
-                    <a:blip r:embed="rId7"/>
+                    <a:blip r:embed="rId8"/>
                     <a:stretch>
                       <a:fillRect/>
                     </a:stretch>
@@ -265,6 +269,9 @@
     </w:p>
     <w:p>
       <w:r>
+        <w:rPr>
+          <w:noProof/>
+        </w:rPr>
         <w:lastRenderedPageBreak/>
         <w:drawing>
           <wp:inline distT="0" distB="0" distL="0" distR="0" wp14:anchorId="24599DC4" wp14:editId="6AE210D6">
@@ -282,7 +289,7 @@
                     <pic:cNvPicPr/>
                   </pic:nvPicPr>
                   <pic:blipFill>
-                    <a:blip r:embed="rId8"/>
+                    <a:blip r:embed="rId9"/>
                     <a:stretch>
                       <a:fillRect/>
                     </a:stretch>
@@ -346,6 +353,9 @@
     </w:p>
     <w:p>
       <w:r>
+        <w:rPr>
+          <w:noProof/>
+        </w:rPr>
         <w:drawing>
           <wp:inline distT="0" distB="0" distL="0" distR="0" wp14:anchorId="392C537A" wp14:editId="748B49E8">
             <wp:extent cx="5229955" cy="2857899"/>
@@ -362,7 +372,7 @@
                     <pic:cNvPicPr/>
                   </pic:nvPicPr>
                   <pic:blipFill>
-                    <a:blip r:embed="rId9"/>
+                    <a:blip r:embed="rId10"/>
                     <a:stretch>
                       <a:fillRect/>
                     </a:stretch>
@@ -390,6 +400,9 @@
     </w:p>
     <w:p>
       <w:r>
+        <w:rPr>
+          <w:noProof/>
+        </w:rPr>
         <w:lastRenderedPageBreak/>
         <w:drawing>
           <wp:inline distT="0" distB="0" distL="0" distR="0" wp14:anchorId="769F5F10" wp14:editId="5B0EDFB9">
@@ -407,7 +420,7 @@
                     <pic:cNvPicPr/>
                   </pic:nvPicPr>
                   <pic:blipFill>
-                    <a:blip r:embed="rId10"/>
+                    <a:blip r:embed="rId11"/>
                     <a:stretch>
                       <a:fillRect/>
                     </a:stretch>
@@ -463,6 +476,1501 @@
       </w:r>
     </w:p>
     <w:p/>
+    <w:p/>
+    <w:p>
+      <w:r>
+        <w:t>Komplexa tal</w:t>
+      </w:r>
+    </w:p>
+    <w:p>
+      <w:r>
+        <w:t xml:space="preserve">Använder biblioteket </w:t>
+      </w:r>
+      <w:r>
+        <w:rPr>
+          <w:b/>
+          <w:bCs/>
+        </w:rPr>
+        <w:t>cmath.</w:t>
+      </w:r>
+      <w:r>
+        <w:t xml:space="preserve"> De är två dimentionella. Har en realdel och en imaginär del</w:t>
+      </w:r>
+      <w:r>
+        <w:t xml:space="preserve"> </w:t>
+      </w:r>
+    </w:p>
+    <w:p>
+      <w:r>
+        <w:drawing>
+          <wp:anchor distT="0" distB="0" distL="114300" distR="114300" simplePos="0" relativeHeight="251658240" behindDoc="0" locked="0" layoutInCell="1" allowOverlap="1" wp14:anchorId="17E489EA" wp14:editId="2FA26C02">
+            <wp:simplePos x="0" y="0"/>
+            <wp:positionH relativeFrom="column">
+              <wp:posOffset>0</wp:posOffset>
+            </wp:positionH>
+            <wp:positionV relativeFrom="paragraph">
+              <wp:posOffset>-3175</wp:posOffset>
+            </wp:positionV>
+            <wp:extent cx="1943371" cy="552527"/>
+            <wp:effectExtent l="0" t="0" r="0" b="0"/>
+            <wp:wrapSquare wrapText="bothSides"/>
+            <wp:docPr id="8" name="Picture 8" descr="Text&#10;&#10;Description automatically generated"/>
+            <wp:cNvGraphicFramePr>
+              <a:graphicFrameLocks xmlns:a="http://schemas.openxmlformats.org/drawingml/2006/main" noChangeAspect="1"/>
+            </wp:cNvGraphicFramePr>
+            <a:graphic xmlns:a="http://schemas.openxmlformats.org/drawingml/2006/main">
+              <a:graphicData uri="http://schemas.openxmlformats.org/drawingml/2006/picture">
+                <pic:pic xmlns:pic="http://schemas.openxmlformats.org/drawingml/2006/picture">
+                  <pic:nvPicPr>
+                    <pic:cNvPr id="8" name="Picture 8" descr="Text&#10;&#10;Description automatically generated"/>
+                    <pic:cNvPicPr/>
+                  </pic:nvPicPr>
+                  <pic:blipFill>
+                    <a:blip r:embed="rId12">
+                      <a:extLst>
+                        <a:ext uri="{28A0092B-C50C-407E-A947-70E740481C1C}">
+                          <a14:useLocalDpi xmlns:a14="http://schemas.microsoft.com/office/drawing/2010/main" val="0"/>
+                        </a:ext>
+                      </a:extLst>
+                    </a:blip>
+                    <a:stretch>
+                      <a:fillRect/>
+                    </a:stretch>
+                  </pic:blipFill>
+                  <pic:spPr>
+                    <a:xfrm>
+                      <a:off x="0" y="0"/>
+                      <a:ext cx="1943371" cy="552527"/>
+                    </a:xfrm>
+                    <a:prstGeom prst="rect">
+                      <a:avLst/>
+                    </a:prstGeom>
+                  </pic:spPr>
+                </pic:pic>
+              </a:graphicData>
+            </a:graphic>
+          </wp:anchor>
+        </w:drawing>
+      </w:r>
+      <w:r>
+        <w:t xml:space="preserve"> J är roten ur minus ett vilket ger den imaginära komponenten. Det i sidan är i rektangulär form först med a + jb och dianoäl form är absolutbeloppet mm.</w:t>
+      </w:r>
+    </w:p>
+    <w:p>
+      <w:r>
+        <w:t>Kan presentera det som punkt på graph enligt</w:t>
+      </w:r>
+    </w:p>
+    <w:p>
+      <w:pPr>
+        <w:rPr>
+          <w:b/>
+          <w:bCs/>
+        </w:rPr>
+      </w:pPr>
+      <w:r>
+        <w:drawing>
+          <wp:anchor distT="0" distB="0" distL="114300" distR="114300" simplePos="0" relativeHeight="251659264" behindDoc="0" locked="0" layoutInCell="1" allowOverlap="1" wp14:anchorId="62775411" wp14:editId="152BE3EB">
+            <wp:simplePos x="0" y="0"/>
+            <wp:positionH relativeFrom="column">
+              <wp:posOffset>0</wp:posOffset>
+            </wp:positionH>
+            <wp:positionV relativeFrom="paragraph">
+              <wp:posOffset>635</wp:posOffset>
+            </wp:positionV>
+            <wp:extent cx="1314450" cy="1042686"/>
+            <wp:effectExtent l="0" t="0" r="0" b="5080"/>
+            <wp:wrapSquare wrapText="bothSides"/>
+            <wp:docPr id="9" name="Picture 9" descr="Diagram, schematic&#10;&#10;Description automatically generated"/>
+            <wp:cNvGraphicFramePr>
+              <a:graphicFrameLocks xmlns:a="http://schemas.openxmlformats.org/drawingml/2006/main" noChangeAspect="1"/>
+            </wp:cNvGraphicFramePr>
+            <a:graphic xmlns:a="http://schemas.openxmlformats.org/drawingml/2006/main">
+              <a:graphicData uri="http://schemas.openxmlformats.org/drawingml/2006/picture">
+                <pic:pic xmlns:pic="http://schemas.openxmlformats.org/drawingml/2006/picture">
+                  <pic:nvPicPr>
+                    <pic:cNvPr id="9" name="Picture 9" descr="Diagram, schematic&#10;&#10;Description automatically generated"/>
+                    <pic:cNvPicPr/>
+                  </pic:nvPicPr>
+                  <pic:blipFill>
+                    <a:blip r:embed="rId13">
+                      <a:extLst>
+                        <a:ext uri="{28A0092B-C50C-407E-A947-70E740481C1C}">
+                          <a14:useLocalDpi xmlns:a14="http://schemas.microsoft.com/office/drawing/2010/main" val="0"/>
+                        </a:ext>
+                      </a:extLst>
+                    </a:blip>
+                    <a:stretch>
+                      <a:fillRect/>
+                    </a:stretch>
+                  </pic:blipFill>
+                  <pic:spPr>
+                    <a:xfrm>
+                      <a:off x="0" y="0"/>
+                      <a:ext cx="1314450" cy="1042686"/>
+                    </a:xfrm>
+                    <a:prstGeom prst="rect">
+                      <a:avLst/>
+                    </a:prstGeom>
+                  </pic:spPr>
+                </pic:pic>
+              </a:graphicData>
+            </a:graphic>
+          </wp:anchor>
+        </w:drawing>
+      </w:r>
+      <w:r>
+        <w:t xml:space="preserve">För att skapande i python kan man anävnda </w:t>
+      </w:r>
+      <w:r>
+        <w:rPr>
+          <w:b/>
+          <w:bCs/>
+        </w:rPr>
+        <w:t>complex(reel, imaginär). Eller z = 3 + 5j.</w:t>
+      </w:r>
+    </w:p>
+    <w:p>
+      <w:pPr>
+        <w:rPr>
+          <w:b/>
+          <w:bCs/>
+        </w:rPr>
+      </w:pPr>
+    </w:p>
+    <w:p>
+      <w:pPr>
+        <w:rPr>
+          <w:b/>
+          <w:bCs/>
+        </w:rPr>
+      </w:pPr>
+    </w:p>
+    <w:p>
+      <w:pPr>
+        <w:rPr>
+          <w:b/>
+          <w:bCs/>
+        </w:rPr>
+      </w:pPr>
+    </w:p>
+    <w:p>
+      <w:pPr>
+        <w:rPr>
+          <w:b/>
+          <w:bCs/>
+        </w:rPr>
+      </w:pPr>
+      <w:r>
+        <w:rPr>
+          <w:b/>
+          <w:bCs/>
+        </w:rPr>
+        <w:lastRenderedPageBreak/>
+        <w:drawing>
+          <wp:inline distT="0" distB="0" distL="0" distR="0" wp14:anchorId="4F4B4D73" wp14:editId="25B640C1">
+            <wp:extent cx="3940810" cy="2123654"/>
+            <wp:effectExtent l="0" t="0" r="2540" b="0"/>
+            <wp:docPr id="10" name="Picture 10"/>
+            <wp:cNvGraphicFramePr>
+              <a:graphicFrameLocks xmlns:a="http://schemas.openxmlformats.org/drawingml/2006/main" noChangeAspect="1"/>
+            </wp:cNvGraphicFramePr>
+            <a:graphic xmlns:a="http://schemas.openxmlformats.org/drawingml/2006/main">
+              <a:graphicData uri="http://schemas.openxmlformats.org/drawingml/2006/picture">
+                <pic:pic xmlns:pic="http://schemas.openxmlformats.org/drawingml/2006/picture">
+                  <pic:nvPicPr>
+                    <pic:cNvPr id="1" name=""/>
+                    <pic:cNvPicPr/>
+                  </pic:nvPicPr>
+                  <pic:blipFill>
+                    <a:blip r:embed="rId14"/>
+                    <a:stretch>
+                      <a:fillRect/>
+                    </a:stretch>
+                  </pic:blipFill>
+                  <pic:spPr>
+                    <a:xfrm>
+                      <a:off x="0" y="0"/>
+                      <a:ext cx="3942683" cy="2124663"/>
+                    </a:xfrm>
+                    <a:prstGeom prst="rect">
+                      <a:avLst/>
+                    </a:prstGeom>
+                  </pic:spPr>
+                </pic:pic>
+              </a:graphicData>
+            </a:graphic>
+          </wp:inline>
+        </w:drawing>
+      </w:r>
+    </w:p>
+    <w:p>
+      <w:r>
+        <w:t>Z här är det inkommande komplexatalet. Polar omvanldar rektangulär presentation till polär-foprmen. Polär kan ta beloppet och vinkeln. Rect gär motsatsen.</w:t>
+      </w:r>
+    </w:p>
+    <w:p/>
+    <w:p>
+      <w:r>
+        <w:t>Exempel po arbte med komplexa tal</w:t>
+      </w:r>
+    </w:p>
+    <w:p>
+      <w:r>
+        <w:drawing>
+          <wp:inline distT="0" distB="0" distL="0" distR="0" wp14:anchorId="3421E5E2" wp14:editId="57123CD2">
+            <wp:extent cx="5731510" cy="4573905"/>
+            <wp:effectExtent l="0" t="0" r="2540" b="0"/>
+            <wp:docPr id="11" name="Picture 11"/>
+            <wp:cNvGraphicFramePr>
+              <a:graphicFrameLocks xmlns:a="http://schemas.openxmlformats.org/drawingml/2006/main" noChangeAspect="1"/>
+            </wp:cNvGraphicFramePr>
+            <a:graphic xmlns:a="http://schemas.openxmlformats.org/drawingml/2006/main">
+              <a:graphicData uri="http://schemas.openxmlformats.org/drawingml/2006/picture">
+                <pic:pic xmlns:pic="http://schemas.openxmlformats.org/drawingml/2006/picture">
+                  <pic:nvPicPr>
+                    <pic:cNvPr id="1" name=""/>
+                    <pic:cNvPicPr/>
+                  </pic:nvPicPr>
+                  <pic:blipFill>
+                    <a:blip r:embed="rId15"/>
+                    <a:stretch>
+                      <a:fillRect/>
+                    </a:stretch>
+                  </pic:blipFill>
+                  <pic:spPr>
+                    <a:xfrm>
+                      <a:off x="0" y="0"/>
+                      <a:ext cx="5731510" cy="4573905"/>
+                    </a:xfrm>
+                    <a:prstGeom prst="rect">
+                      <a:avLst/>
+                    </a:prstGeom>
+                  </pic:spPr>
+                </pic:pic>
+              </a:graphicData>
+            </a:graphic>
+          </wp:inline>
+        </w:drawing>
+      </w:r>
+    </w:p>
+    <w:p/>
+    <w:p>
+      <w:r>
+        <w:t>Boolean.</w:t>
+      </w:r>
+    </w:p>
+    <w:p>
+      <w:r>
+        <w:lastRenderedPageBreak/>
+        <w:t>Variabler fårn denna data typ kan antingen vara True eller False. Viktigt att komma gemener spelar roll. Måste börja med versal för att få det som bool. Kan använda andra andra data typer för att skapa Boolsika typer. Alla värden har ett Bool värde. Endast 0 blir False. -1, 1, 10, 2, 1 alla andra blir true</w:t>
+      </w:r>
+    </w:p>
+    <w:p>
+      <w:r>
+        <w:drawing>
+          <wp:anchor distT="0" distB="0" distL="114300" distR="114300" simplePos="0" relativeHeight="251660288" behindDoc="0" locked="0" layoutInCell="1" allowOverlap="1" wp14:anchorId="4DC555BB" wp14:editId="1019A20B">
+            <wp:simplePos x="0" y="0"/>
+            <wp:positionH relativeFrom="column">
+              <wp:posOffset>0</wp:posOffset>
+            </wp:positionH>
+            <wp:positionV relativeFrom="paragraph">
+              <wp:posOffset>635</wp:posOffset>
+            </wp:positionV>
+            <wp:extent cx="3658111" cy="2143424"/>
+            <wp:effectExtent l="0" t="0" r="0" b="9525"/>
+            <wp:wrapSquare wrapText="bothSides"/>
+            <wp:docPr id="12" name="Picture 12" descr="Table&#10;&#10;Description automatically generated"/>
+            <wp:cNvGraphicFramePr>
+              <a:graphicFrameLocks xmlns:a="http://schemas.openxmlformats.org/drawingml/2006/main" noChangeAspect="1"/>
+            </wp:cNvGraphicFramePr>
+            <a:graphic xmlns:a="http://schemas.openxmlformats.org/drawingml/2006/main">
+              <a:graphicData uri="http://schemas.openxmlformats.org/drawingml/2006/picture">
+                <pic:pic xmlns:pic="http://schemas.openxmlformats.org/drawingml/2006/picture">
+                  <pic:nvPicPr>
+                    <pic:cNvPr id="12" name="Picture 12" descr="Table&#10;&#10;Description automatically generated"/>
+                    <pic:cNvPicPr/>
+                  </pic:nvPicPr>
+                  <pic:blipFill>
+                    <a:blip r:embed="rId16">
+                      <a:extLst>
+                        <a:ext uri="{28A0092B-C50C-407E-A947-70E740481C1C}">
+                          <a14:useLocalDpi xmlns:a14="http://schemas.microsoft.com/office/drawing/2010/main" val="0"/>
+                        </a:ext>
+                      </a:extLst>
+                    </a:blip>
+                    <a:stretch>
+                      <a:fillRect/>
+                    </a:stretch>
+                  </pic:blipFill>
+                  <pic:spPr>
+                    <a:xfrm>
+                      <a:off x="0" y="0"/>
+                      <a:ext cx="3658111" cy="2143424"/>
+                    </a:xfrm>
+                    <a:prstGeom prst="rect">
+                      <a:avLst/>
+                    </a:prstGeom>
+                  </pic:spPr>
+                </pic:pic>
+              </a:graphicData>
+            </a:graphic>
+          </wp:anchor>
+        </w:drawing>
+      </w:r>
+      <w:r>
+        <w:t>Operatorer för jämförelser som ger en bool variable</w:t>
+      </w:r>
+    </w:p>
+    <w:p/>
+    <w:p/>
+    <w:p/>
+    <w:p/>
+    <w:p/>
+    <w:p/>
+    <w:p/>
+    <w:p>
+      <w:r>
+        <w:t>Logiska operatorer.</w:t>
+      </w:r>
+    </w:p>
+    <w:p>
+      <w:r>
+        <w:drawing>
+          <wp:inline distT="0" distB="0" distL="0" distR="0" wp14:anchorId="2A1CD7C8" wp14:editId="2F8EE854">
+            <wp:extent cx="5382376" cy="1305107"/>
+            <wp:effectExtent l="0" t="0" r="8890" b="9525"/>
+            <wp:docPr id="13" name="Picture 13" descr="Graphical user interface, text, application, email&#10;&#10;Description automatically generated"/>
+            <wp:cNvGraphicFramePr>
+              <a:graphicFrameLocks xmlns:a="http://schemas.openxmlformats.org/drawingml/2006/main" noChangeAspect="1"/>
+            </wp:cNvGraphicFramePr>
+            <a:graphic xmlns:a="http://schemas.openxmlformats.org/drawingml/2006/main">
+              <a:graphicData uri="http://schemas.openxmlformats.org/drawingml/2006/picture">
+                <pic:pic xmlns:pic="http://schemas.openxmlformats.org/drawingml/2006/picture">
+                  <pic:nvPicPr>
+                    <pic:cNvPr id="13" name="Picture 13" descr="Graphical user interface, text, application, email&#10;&#10;Description automatically generated"/>
+                    <pic:cNvPicPr/>
+                  </pic:nvPicPr>
+                  <pic:blipFill>
+                    <a:blip r:embed="rId17"/>
+                    <a:stretch>
+                      <a:fillRect/>
+                    </a:stretch>
+                  </pic:blipFill>
+                  <pic:spPr>
+                    <a:xfrm>
+                      <a:off x="0" y="0"/>
+                      <a:ext cx="5382376" cy="1305107"/>
+                    </a:xfrm>
+                    <a:prstGeom prst="rect">
+                      <a:avLst/>
+                    </a:prstGeom>
+                  </pic:spPr>
+                </pic:pic>
+              </a:graphicData>
+            </a:graphic>
+          </wp:inline>
+        </w:drawing>
+      </w:r>
+    </w:p>
+    <w:p>
+      <w:r>
+        <w:t>Logiska operatorer tra in booliska värden och retunerar även booliska värden.</w:t>
+      </w:r>
+    </w:p>
+    <w:p/>
+    <w:p>
+      <w:r>
+        <w:t>Prioritert hos operatorer</w:t>
+      </w:r>
+    </w:p>
+    <w:p>
+      <w:r>
+        <w:drawing>
+          <wp:inline distT="0" distB="0" distL="0" distR="0" wp14:anchorId="55145A5D" wp14:editId="0C812780">
+            <wp:extent cx="5731510" cy="2913380"/>
+            <wp:effectExtent l="0" t="0" r="2540" b="1270"/>
+            <wp:docPr id="14" name="Picture 14" descr="A picture containing graphical user interface&#10;&#10;Description automatically generated"/>
+            <wp:cNvGraphicFramePr>
+              <a:graphicFrameLocks xmlns:a="http://schemas.openxmlformats.org/drawingml/2006/main" noChangeAspect="1"/>
+            </wp:cNvGraphicFramePr>
+            <a:graphic xmlns:a="http://schemas.openxmlformats.org/drawingml/2006/main">
+              <a:graphicData uri="http://schemas.openxmlformats.org/drawingml/2006/picture">
+                <pic:pic xmlns:pic="http://schemas.openxmlformats.org/drawingml/2006/picture">
+                  <pic:nvPicPr>
+                    <pic:cNvPr id="14" name="Picture 14" descr="A picture containing graphical user interface&#10;&#10;Description automatically generated"/>
+                    <pic:cNvPicPr/>
+                  </pic:nvPicPr>
+                  <pic:blipFill>
+                    <a:blip r:embed="rId18"/>
+                    <a:stretch>
+                      <a:fillRect/>
+                    </a:stretch>
+                  </pic:blipFill>
+                  <pic:spPr>
+                    <a:xfrm>
+                      <a:off x="0" y="0"/>
+                      <a:ext cx="5731510" cy="2913380"/>
+                    </a:xfrm>
+                    <a:prstGeom prst="rect">
+                      <a:avLst/>
+                    </a:prstGeom>
+                  </pic:spPr>
+                </pic:pic>
+              </a:graphicData>
+            </a:graphic>
+          </wp:inline>
+        </w:drawing>
+      </w:r>
+    </w:p>
+    <w:p>
+      <w:r>
+        <w:lastRenderedPageBreak/>
+        <w:t>Bitvis här ingår inte men får vara med för att ha fullständig tablell.</w:t>
+      </w:r>
+    </w:p>
+    <w:p>
+      <w:r>
+        <w:drawing>
+          <wp:inline distT="0" distB="0" distL="0" distR="0" wp14:anchorId="027F3CDA" wp14:editId="664E2187">
+            <wp:extent cx="3010320" cy="390580"/>
+            <wp:effectExtent l="0" t="0" r="0" b="9525"/>
+            <wp:docPr id="15" name="Picture 15"/>
+            <wp:cNvGraphicFramePr>
+              <a:graphicFrameLocks xmlns:a="http://schemas.openxmlformats.org/drawingml/2006/main" noChangeAspect="1"/>
+            </wp:cNvGraphicFramePr>
+            <a:graphic xmlns:a="http://schemas.openxmlformats.org/drawingml/2006/main">
+              <a:graphicData uri="http://schemas.openxmlformats.org/drawingml/2006/picture">
+                <pic:pic xmlns:pic="http://schemas.openxmlformats.org/drawingml/2006/picture">
+                  <pic:nvPicPr>
+                    <pic:cNvPr id="1" name=""/>
+                    <pic:cNvPicPr/>
+                  </pic:nvPicPr>
+                  <pic:blipFill>
+                    <a:blip r:embed="rId19"/>
+                    <a:stretch>
+                      <a:fillRect/>
+                    </a:stretch>
+                  </pic:blipFill>
+                  <pic:spPr>
+                    <a:xfrm>
+                      <a:off x="0" y="0"/>
+                      <a:ext cx="3010320" cy="390580"/>
+                    </a:xfrm>
+                    <a:prstGeom prst="rect">
+                      <a:avLst/>
+                    </a:prstGeom>
+                  </pic:spPr>
+                </pic:pic>
+              </a:graphicData>
+            </a:graphic>
+          </wp:inline>
+        </w:drawing>
+      </w:r>
+      <w:r>
+        <w:t xml:space="preserve"> </w:t>
+      </w:r>
+    </w:p>
+    <w:p>
+      <w:r>
+        <w:t>Detta blir således FALSE eftersom 0&lt;0 är false.</w:t>
+      </w:r>
+    </w:p>
+    <w:p>
+      <w:r>
+        <w:rPr>
+          <w:b/>
+          <w:bCs/>
+        </w:rPr>
+        <w:t>Uniär operator</w:t>
+      </w:r>
+      <w:r>
+        <w:t xml:space="preserve"> är minuteckent i minu fem men när man har a – b så har det lägre prioritet</w:t>
+      </w:r>
+    </w:p>
+    <w:p/>
+    <w:p>
+      <w:r>
+        <w:t>Flödeskontroll</w:t>
+      </w:r>
+    </w:p>
+    <w:p>
+      <w:r>
+        <w:drawing>
+          <wp:inline distT="0" distB="0" distL="0" distR="0" wp14:anchorId="08BAFDEC" wp14:editId="6A201380">
+            <wp:extent cx="5731510" cy="2905125"/>
+            <wp:effectExtent l="0" t="0" r="2540" b="9525"/>
+            <wp:docPr id="16" name="Picture 16" descr="Diagram&#10;&#10;Description automatically generated"/>
+            <wp:cNvGraphicFramePr>
+              <a:graphicFrameLocks xmlns:a="http://schemas.openxmlformats.org/drawingml/2006/main" noChangeAspect="1"/>
+            </wp:cNvGraphicFramePr>
+            <a:graphic xmlns:a="http://schemas.openxmlformats.org/drawingml/2006/main">
+              <a:graphicData uri="http://schemas.openxmlformats.org/drawingml/2006/picture">
+                <pic:pic xmlns:pic="http://schemas.openxmlformats.org/drawingml/2006/picture">
+                  <pic:nvPicPr>
+                    <pic:cNvPr id="16" name="Picture 16" descr="Diagram&#10;&#10;Description automatically generated"/>
+                    <pic:cNvPicPr/>
+                  </pic:nvPicPr>
+                  <pic:blipFill>
+                    <a:blip r:embed="rId20"/>
+                    <a:stretch>
+                      <a:fillRect/>
+                    </a:stretch>
+                  </pic:blipFill>
+                  <pic:spPr>
+                    <a:xfrm>
+                      <a:off x="0" y="0"/>
+                      <a:ext cx="5731510" cy="2905125"/>
+                    </a:xfrm>
+                    <a:prstGeom prst="rect">
+                      <a:avLst/>
+                    </a:prstGeom>
+                  </pic:spPr>
+                </pic:pic>
+              </a:graphicData>
+            </a:graphic>
+          </wp:inline>
+        </w:drawing>
+      </w:r>
+    </w:p>
+    <w:p/>
+    <w:p>
+      <w:pPr>
+        <w:rPr>
+          <w:b/>
+          <w:bCs/>
+        </w:rPr>
+      </w:pPr>
+      <w:r>
+        <w:t>If- satser</w:t>
+      </w:r>
+    </w:p>
+    <w:p>
+      <w:r>
+        <w:rPr>
+          <w:b/>
+          <w:bCs/>
+        </w:rPr>
+        <w:t>If – logiskt utryck</w:t>
+      </w:r>
+      <w:r>
+        <w:t xml:space="preserve">: Beroende på om True eller false kommer en eller flera satser utföras. Satser som ingår skrivs indragna. Kan fortsätta dem med </w:t>
+      </w:r>
+      <w:r>
+        <w:rPr>
+          <w:b/>
+          <w:bCs/>
+        </w:rPr>
+        <w:t>else</w:t>
+      </w:r>
+      <w:r>
+        <w:t>: Kan också korta ner det. Korsuytrck</w:t>
+      </w:r>
+    </w:p>
+    <w:p>
+      <w:r>
+        <w:drawing>
+          <wp:anchor distT="0" distB="0" distL="114300" distR="114300" simplePos="0" relativeHeight="251661312" behindDoc="0" locked="0" layoutInCell="1" allowOverlap="1" wp14:anchorId="1B5C3580" wp14:editId="4B0022DD">
+            <wp:simplePos x="0" y="0"/>
+            <wp:positionH relativeFrom="margin">
+              <wp:posOffset>2188210</wp:posOffset>
+            </wp:positionH>
+            <wp:positionV relativeFrom="paragraph">
+              <wp:posOffset>1270</wp:posOffset>
+            </wp:positionV>
+            <wp:extent cx="2400635" cy="2181529"/>
+            <wp:effectExtent l="0" t="0" r="0" b="9525"/>
+            <wp:wrapSquare wrapText="bothSides"/>
+            <wp:docPr id="18" name="Picture 18" descr="Text&#10;&#10;Description automatically generated"/>
+            <wp:cNvGraphicFramePr>
+              <a:graphicFrameLocks xmlns:a="http://schemas.openxmlformats.org/drawingml/2006/main" noChangeAspect="1"/>
+            </wp:cNvGraphicFramePr>
+            <a:graphic xmlns:a="http://schemas.openxmlformats.org/drawingml/2006/main">
+              <a:graphicData uri="http://schemas.openxmlformats.org/drawingml/2006/picture">
+                <pic:pic xmlns:pic="http://schemas.openxmlformats.org/drawingml/2006/picture">
+                  <pic:nvPicPr>
+                    <pic:cNvPr id="18" name="Picture 18" descr="Text&#10;&#10;Description automatically generated"/>
+                    <pic:cNvPicPr/>
+                  </pic:nvPicPr>
+                  <pic:blipFill>
+                    <a:blip r:embed="rId21">
+                      <a:extLst>
+                        <a:ext uri="{28A0092B-C50C-407E-A947-70E740481C1C}">
+                          <a14:useLocalDpi xmlns:a14="http://schemas.microsoft.com/office/drawing/2010/main" val="0"/>
+                        </a:ext>
+                      </a:extLst>
+                    </a:blip>
+                    <a:stretch>
+                      <a:fillRect/>
+                    </a:stretch>
+                  </pic:blipFill>
+                  <pic:spPr>
+                    <a:xfrm>
+                      <a:off x="0" y="0"/>
+                      <a:ext cx="2400635" cy="2181529"/>
+                    </a:xfrm>
+                    <a:prstGeom prst="rect">
+                      <a:avLst/>
+                    </a:prstGeom>
+                  </pic:spPr>
+                </pic:pic>
+              </a:graphicData>
+            </a:graphic>
+          </wp:anchor>
+        </w:drawing>
+      </w:r>
+      <w:r>
+        <w:drawing>
+          <wp:anchor distT="0" distB="0" distL="114300" distR="114300" simplePos="0" relativeHeight="251662336" behindDoc="0" locked="0" layoutInCell="1" allowOverlap="1" wp14:anchorId="47093467" wp14:editId="1776299F">
+            <wp:simplePos x="0" y="0"/>
+            <wp:positionH relativeFrom="margin">
+              <wp:align>left</wp:align>
+            </wp:positionH>
+            <wp:positionV relativeFrom="paragraph">
+              <wp:posOffset>4445</wp:posOffset>
+            </wp:positionV>
+            <wp:extent cx="2038350" cy="1400810"/>
+            <wp:effectExtent l="0" t="0" r="0" b="8890"/>
+            <wp:wrapSquare wrapText="bothSides"/>
+            <wp:docPr id="17" name="Picture 17" descr="Text&#10;&#10;Description automatically generated"/>
+            <wp:cNvGraphicFramePr>
+              <a:graphicFrameLocks xmlns:a="http://schemas.openxmlformats.org/drawingml/2006/main" noChangeAspect="1"/>
+            </wp:cNvGraphicFramePr>
+            <a:graphic xmlns:a="http://schemas.openxmlformats.org/drawingml/2006/main">
+              <a:graphicData uri="http://schemas.openxmlformats.org/drawingml/2006/picture">
+                <pic:pic xmlns:pic="http://schemas.openxmlformats.org/drawingml/2006/picture">
+                  <pic:nvPicPr>
+                    <pic:cNvPr id="17" name="Picture 17" descr="Text&#10;&#10;Description automatically generated"/>
+                    <pic:cNvPicPr/>
+                  </pic:nvPicPr>
+                  <pic:blipFill>
+                    <a:blip r:embed="rId22">
+                      <a:extLst>
+                        <a:ext uri="{28A0092B-C50C-407E-A947-70E740481C1C}">
+                          <a14:useLocalDpi xmlns:a14="http://schemas.microsoft.com/office/drawing/2010/main" val="0"/>
+                        </a:ext>
+                      </a:extLst>
+                    </a:blip>
+                    <a:stretch>
+                      <a:fillRect/>
+                    </a:stretch>
+                  </pic:blipFill>
+                  <pic:spPr>
+                    <a:xfrm>
+                      <a:off x="0" y="0"/>
+                      <a:ext cx="2038350" cy="1400810"/>
+                    </a:xfrm>
+                    <a:prstGeom prst="rect">
+                      <a:avLst/>
+                    </a:prstGeom>
+                  </pic:spPr>
+                </pic:pic>
+              </a:graphicData>
+            </a:graphic>
+            <wp14:sizeRelH relativeFrom="margin">
+              <wp14:pctWidth>0</wp14:pctWidth>
+            </wp14:sizeRelH>
+            <wp14:sizeRelV relativeFrom="margin">
+              <wp14:pctHeight>0</wp14:pctHeight>
+            </wp14:sizeRelV>
+          </wp:anchor>
+        </w:drawing>
+      </w:r>
+    </w:p>
+    <w:p>
+      <w:r>
+        <w:t>Om man har flera utryck</w:t>
+      </w:r>
+    </w:p>
+    <w:p/>
+    <w:p>
+      <w:r>
+        <w:lastRenderedPageBreak/>
+        <w:drawing>
+          <wp:anchor distT="0" distB="0" distL="114300" distR="114300" simplePos="0" relativeHeight="251663360" behindDoc="0" locked="0" layoutInCell="1" allowOverlap="1" wp14:anchorId="2B68A926" wp14:editId="37868264">
+            <wp:simplePos x="0" y="0"/>
+            <wp:positionH relativeFrom="margin">
+              <wp:align>left</wp:align>
+            </wp:positionH>
+            <wp:positionV relativeFrom="paragraph">
+              <wp:posOffset>0</wp:posOffset>
+            </wp:positionV>
+            <wp:extent cx="3839111" cy="2219635"/>
+            <wp:effectExtent l="0" t="0" r="9525" b="9525"/>
+            <wp:wrapSquare wrapText="bothSides"/>
+            <wp:docPr id="19" name="Picture 19" descr="Text&#10;&#10;Description automatically generated"/>
+            <wp:cNvGraphicFramePr>
+              <a:graphicFrameLocks xmlns:a="http://schemas.openxmlformats.org/drawingml/2006/main" noChangeAspect="1"/>
+            </wp:cNvGraphicFramePr>
+            <a:graphic xmlns:a="http://schemas.openxmlformats.org/drawingml/2006/main">
+              <a:graphicData uri="http://schemas.openxmlformats.org/drawingml/2006/picture">
+                <pic:pic xmlns:pic="http://schemas.openxmlformats.org/drawingml/2006/picture">
+                  <pic:nvPicPr>
+                    <pic:cNvPr id="19" name="Picture 19" descr="Text&#10;&#10;Description automatically generated"/>
+                    <pic:cNvPicPr/>
+                  </pic:nvPicPr>
+                  <pic:blipFill>
+                    <a:blip r:embed="rId23">
+                      <a:extLst>
+                        <a:ext uri="{28A0092B-C50C-407E-A947-70E740481C1C}">
+                          <a14:useLocalDpi xmlns:a14="http://schemas.microsoft.com/office/drawing/2010/main" val="0"/>
+                        </a:ext>
+                      </a:extLst>
+                    </a:blip>
+                    <a:stretch>
+                      <a:fillRect/>
+                    </a:stretch>
+                  </pic:blipFill>
+                  <pic:spPr>
+                    <a:xfrm>
+                      <a:off x="0" y="0"/>
+                      <a:ext cx="3839111" cy="2219635"/>
+                    </a:xfrm>
+                    <a:prstGeom prst="rect">
+                      <a:avLst/>
+                    </a:prstGeom>
+                  </pic:spPr>
+                </pic:pic>
+              </a:graphicData>
+            </a:graphic>
+          </wp:anchor>
+        </w:drawing>
+      </w:r>
+    </w:p>
+    <w:p>
+      <w:r>
+        <w:t>Exempel på att selektera om ett tal är ett heltal eller ej. .floor avrundar nedåt</w:t>
+      </w:r>
+    </w:p>
+    <w:p/>
+    <w:p/>
+    <w:p/>
+    <w:p/>
+    <w:p/>
+    <w:p>
+      <w:r>
+        <w:drawing>
+          <wp:anchor distT="0" distB="0" distL="114300" distR="114300" simplePos="0" relativeHeight="251664384" behindDoc="0" locked="0" layoutInCell="1" allowOverlap="1" wp14:anchorId="3513CB02" wp14:editId="3ED1410F">
+            <wp:simplePos x="0" y="0"/>
+            <wp:positionH relativeFrom="margin">
+              <wp:align>right</wp:align>
+            </wp:positionH>
+            <wp:positionV relativeFrom="paragraph">
+              <wp:posOffset>175895</wp:posOffset>
+            </wp:positionV>
+            <wp:extent cx="3603625" cy="2162175"/>
+            <wp:effectExtent l="0" t="0" r="0" b="9525"/>
+            <wp:wrapSquare wrapText="bothSides"/>
+            <wp:docPr id="20" name="Picture 20" descr="Text&#10;&#10;Description automatically generated"/>
+            <wp:cNvGraphicFramePr>
+              <a:graphicFrameLocks xmlns:a="http://schemas.openxmlformats.org/drawingml/2006/main" noChangeAspect="1"/>
+            </wp:cNvGraphicFramePr>
+            <a:graphic xmlns:a="http://schemas.openxmlformats.org/drawingml/2006/main">
+              <a:graphicData uri="http://schemas.openxmlformats.org/drawingml/2006/picture">
+                <pic:pic xmlns:pic="http://schemas.openxmlformats.org/drawingml/2006/picture">
+                  <pic:nvPicPr>
+                    <pic:cNvPr id="20" name="Picture 20" descr="Text&#10;&#10;Description automatically generated"/>
+                    <pic:cNvPicPr/>
+                  </pic:nvPicPr>
+                  <pic:blipFill>
+                    <a:blip r:embed="rId24">
+                      <a:extLst>
+                        <a:ext uri="{28A0092B-C50C-407E-A947-70E740481C1C}">
+                          <a14:useLocalDpi xmlns:a14="http://schemas.microsoft.com/office/drawing/2010/main" val="0"/>
+                        </a:ext>
+                      </a:extLst>
+                    </a:blip>
+                    <a:stretch>
+                      <a:fillRect/>
+                    </a:stretch>
+                  </pic:blipFill>
+                  <pic:spPr>
+                    <a:xfrm>
+                      <a:off x="0" y="0"/>
+                      <a:ext cx="3603625" cy="2162175"/>
+                    </a:xfrm>
+                    <a:prstGeom prst="rect">
+                      <a:avLst/>
+                    </a:prstGeom>
+                  </pic:spPr>
+                </pic:pic>
+              </a:graphicData>
+            </a:graphic>
+            <wp14:sizeRelH relativeFrom="margin">
+              <wp14:pctWidth>0</wp14:pctWidth>
+            </wp14:sizeRelH>
+            <wp14:sizeRelV relativeFrom="margin">
+              <wp14:pctHeight>0</wp14:pctHeight>
+            </wp14:sizeRelV>
+          </wp:anchor>
+        </w:drawing>
+      </w:r>
+    </w:p>
+    <w:p>
+      <w:r>
+        <w:t>Nestade if-satser är när man har flera ifsatser i en ej om talet är reelt och om det är reelt om det är naturligt</w:t>
+      </w:r>
+    </w:p>
+    <w:p>
+      <w:r>
+        <w:t>Ex -2 är ett heltal, men inte naturligt tal.  3 är Naturligt tal och 1.02 är flytande tal.</w:t>
+      </w:r>
+    </w:p>
+    <w:p>
+      <w:r>
+        <w:t>Viktigt att dra in rader så man ser vad som händer. Verkar också som det har funktion.</w:t>
+      </w:r>
+    </w:p>
+    <w:p/>
+    <w:p/>
+    <w:p>
+      <w:pPr>
+        <w:rPr>
+          <w:lang w:val="en-GB"/>
+        </w:rPr>
+      </w:pPr>
+    </w:p>
+    <w:p>
+      <w:pPr>
+        <w:rPr>
+          <w:lang w:val="en-GB"/>
+        </w:rPr>
+      </w:pPr>
+      <w:r>
+        <w:drawing>
+          <wp:anchor distT="0" distB="0" distL="114300" distR="114300" simplePos="0" relativeHeight="251665408" behindDoc="0" locked="0" layoutInCell="1" allowOverlap="1" wp14:anchorId="436F872B" wp14:editId="7A934D14">
+            <wp:simplePos x="0" y="0"/>
+            <wp:positionH relativeFrom="margin">
+              <wp:align>right</wp:align>
+            </wp:positionH>
+            <wp:positionV relativeFrom="paragraph">
+              <wp:posOffset>12065</wp:posOffset>
+            </wp:positionV>
+            <wp:extent cx="3079750" cy="2451735"/>
+            <wp:effectExtent l="0" t="0" r="6350" b="5715"/>
+            <wp:wrapSquare wrapText="bothSides"/>
+            <wp:docPr id="21" name="Picture 21" descr="Text&#10;&#10;Description automatically generated"/>
+            <wp:cNvGraphicFramePr>
+              <a:graphicFrameLocks xmlns:a="http://schemas.openxmlformats.org/drawingml/2006/main" noChangeAspect="1"/>
+            </wp:cNvGraphicFramePr>
+            <a:graphic xmlns:a="http://schemas.openxmlformats.org/drawingml/2006/main">
+              <a:graphicData uri="http://schemas.openxmlformats.org/drawingml/2006/picture">
+                <pic:pic xmlns:pic="http://schemas.openxmlformats.org/drawingml/2006/picture">
+                  <pic:nvPicPr>
+                    <pic:cNvPr id="21" name="Picture 21" descr="Text&#10;&#10;Description automatically generated"/>
+                    <pic:cNvPicPr/>
+                  </pic:nvPicPr>
+                  <pic:blipFill>
+                    <a:blip r:embed="rId25">
+                      <a:extLst>
+                        <a:ext uri="{28A0092B-C50C-407E-A947-70E740481C1C}">
+                          <a14:useLocalDpi xmlns:a14="http://schemas.microsoft.com/office/drawing/2010/main" val="0"/>
+                        </a:ext>
+                      </a:extLst>
+                    </a:blip>
+                    <a:stretch>
+                      <a:fillRect/>
+                    </a:stretch>
+                  </pic:blipFill>
+                  <pic:spPr>
+                    <a:xfrm>
+                      <a:off x="0" y="0"/>
+                      <a:ext cx="3079750" cy="2451735"/>
+                    </a:xfrm>
+                    <a:prstGeom prst="rect">
+                      <a:avLst/>
+                    </a:prstGeom>
+                  </pic:spPr>
+                </pic:pic>
+              </a:graphicData>
+            </a:graphic>
+            <wp14:sizeRelH relativeFrom="margin">
+              <wp14:pctWidth>0</wp14:pctWidth>
+            </wp14:sizeRelH>
+            <wp14:sizeRelV relativeFrom="margin">
+              <wp14:pctHeight>0</wp14:pctHeight>
+            </wp14:sizeRelV>
+          </wp:anchor>
+        </w:drawing>
+      </w:r>
+    </w:p>
+    <w:p>
+      <w:pPr>
+        <w:rPr>
+          <w:lang w:val="en-GB"/>
+        </w:rPr>
+      </w:pPr>
+      <w:proofErr w:type="spellStart"/>
+      <w:r>
+        <w:rPr>
+          <w:lang w:val="en-GB"/>
+        </w:rPr>
+        <w:t>Repetitionssatser</w:t>
+      </w:r>
+      <w:proofErr w:type="spellEnd"/>
+      <w:r>
+        <w:rPr>
+          <w:lang w:val="en-GB"/>
+        </w:rPr>
+        <w:t xml:space="preserve"> – While </w:t>
+      </w:r>
+      <w:proofErr w:type="spellStart"/>
+      <w:r>
+        <w:rPr>
+          <w:lang w:val="en-GB"/>
+        </w:rPr>
+        <w:t>och</w:t>
+      </w:r>
+      <w:proofErr w:type="spellEnd"/>
+      <w:r>
+        <w:rPr>
+          <w:lang w:val="en-GB"/>
+        </w:rPr>
+        <w:t xml:space="preserve"> for. l</w:t>
+      </w:r>
+      <w:r>
+        <w:rPr>
+          <w:lang w:val="en-GB"/>
+        </w:rPr>
+        <w:t>oops</w:t>
+      </w:r>
+    </w:p>
+    <w:p>
+      <w:r>
+        <w:rPr>
+          <w:b/>
+          <w:bCs/>
+        </w:rPr>
+        <w:t xml:space="preserve">While logiskt_utryck. </w:t>
+      </w:r>
+      <w:r>
+        <w:t>Om d</w:t>
+      </w:r>
+      <w:r>
+        <w:t>et är sant utför man en elelr flera satser och sen går man upp och titta igen. Upprepar tills logiskt utryck blir falskt. Ger möjligthet till oändlig repititoin</w:t>
+      </w:r>
+    </w:p>
+    <w:p/>
+    <w:p>
+      <w:r>
+        <w:t xml:space="preserve">For anänder operationer är interationen </w:t>
+      </w:r>
+    </w:p>
+    <w:p/>
+    <w:p>
+      <w:r>
+        <w:br w:type="page"/>
+      </w:r>
+    </w:p>
+    <w:p/>
+    <w:p>
+      <w:r>
+        <w:drawing>
+          <wp:anchor distT="0" distB="0" distL="114300" distR="114300" simplePos="0" relativeHeight="251666432" behindDoc="0" locked="0" layoutInCell="1" allowOverlap="1" wp14:anchorId="26ABD257" wp14:editId="65834752">
+            <wp:simplePos x="0" y="0"/>
+            <wp:positionH relativeFrom="margin">
+              <wp:align>left</wp:align>
+            </wp:positionH>
+            <wp:positionV relativeFrom="paragraph">
+              <wp:posOffset>9525</wp:posOffset>
+            </wp:positionV>
+            <wp:extent cx="3204845" cy="1677670"/>
+            <wp:effectExtent l="0" t="0" r="0" b="0"/>
+            <wp:wrapSquare wrapText="bothSides"/>
+            <wp:docPr id="22" name="Picture 22" descr="Text&#10;&#10;Description automatically generated"/>
+            <wp:cNvGraphicFramePr>
+              <a:graphicFrameLocks xmlns:a="http://schemas.openxmlformats.org/drawingml/2006/main" noChangeAspect="1"/>
+            </wp:cNvGraphicFramePr>
+            <a:graphic xmlns:a="http://schemas.openxmlformats.org/drawingml/2006/main">
+              <a:graphicData uri="http://schemas.openxmlformats.org/drawingml/2006/picture">
+                <pic:pic xmlns:pic="http://schemas.openxmlformats.org/drawingml/2006/picture">
+                  <pic:nvPicPr>
+                    <pic:cNvPr id="22" name="Picture 22" descr="Text&#10;&#10;Description automatically generated"/>
+                    <pic:cNvPicPr/>
+                  </pic:nvPicPr>
+                  <pic:blipFill>
+                    <a:blip r:embed="rId26">
+                      <a:extLst>
+                        <a:ext uri="{28A0092B-C50C-407E-A947-70E740481C1C}">
+                          <a14:useLocalDpi xmlns:a14="http://schemas.microsoft.com/office/drawing/2010/main" val="0"/>
+                        </a:ext>
+                      </a:extLst>
+                    </a:blip>
+                    <a:stretch>
+                      <a:fillRect/>
+                    </a:stretch>
+                  </pic:blipFill>
+                  <pic:spPr>
+                    <a:xfrm>
+                      <a:off x="0" y="0"/>
+                      <a:ext cx="3204845" cy="1677670"/>
+                    </a:xfrm>
+                    <a:prstGeom prst="rect">
+                      <a:avLst/>
+                    </a:prstGeom>
+                  </pic:spPr>
+                </pic:pic>
+              </a:graphicData>
+            </a:graphic>
+            <wp14:sizeRelH relativeFrom="margin">
+              <wp14:pctWidth>0</wp14:pctWidth>
+            </wp14:sizeRelH>
+            <wp14:sizeRelV relativeFrom="margin">
+              <wp14:pctHeight>0</wp14:pctHeight>
+            </wp14:sizeRelV>
+          </wp:anchor>
+        </w:drawing>
+      </w:r>
+      <w:r>
+        <w:rPr>
+          <w:b/>
+          <w:bCs/>
+        </w:rPr>
+        <w:t xml:space="preserve">For </w:t>
+      </w:r>
+      <w:r>
+        <w:t xml:space="preserve">variable (iterator i) </w:t>
+      </w:r>
+      <w:r>
+        <w:rPr>
+          <w:b/>
+          <w:bCs/>
+        </w:rPr>
+        <w:t>range (</w:t>
+      </w:r>
+      <w:r>
+        <w:t>först, sist</w:t>
+      </w:r>
+      <w:r>
+        <w:t>, steg): först och sist och steg måste vara heltal, men kan vara negativ. Sist inkluderars inte.</w:t>
+      </w:r>
+    </w:p>
+    <w:p>
+      <w:r>
+        <w:t xml:space="preserve">Om vi inte anger måsta operator kommer steg bli 1 och start bli 0. </w:t>
+      </w:r>
+    </w:p>
+    <w:p/>
+    <w:p/>
+    <w:p>
+      <w:r>
+        <w:t xml:space="preserve">Exempel på for-satser </w:t>
+      </w:r>
+    </w:p>
+    <w:p>
+      <w:r>
+        <w:drawing>
+          <wp:inline distT="0" distB="0" distL="0" distR="0" wp14:anchorId="0AE60AFD" wp14:editId="05F2A0C7">
+            <wp:extent cx="5731510" cy="1635760"/>
+            <wp:effectExtent l="0" t="0" r="2540" b="2540"/>
+            <wp:docPr id="23" name="Picture 23" descr="A screenshot of a computer&#10;&#10;Description automatically generated with medium confidence"/>
+            <wp:cNvGraphicFramePr>
+              <a:graphicFrameLocks xmlns:a="http://schemas.openxmlformats.org/drawingml/2006/main" noChangeAspect="1"/>
+            </wp:cNvGraphicFramePr>
+            <a:graphic xmlns:a="http://schemas.openxmlformats.org/drawingml/2006/main">
+              <a:graphicData uri="http://schemas.openxmlformats.org/drawingml/2006/picture">
+                <pic:pic xmlns:pic="http://schemas.openxmlformats.org/drawingml/2006/picture">
+                  <pic:nvPicPr>
+                    <pic:cNvPr id="23" name="Picture 23" descr="A screenshot of a computer&#10;&#10;Description automatically generated with medium confidence"/>
+                    <pic:cNvPicPr/>
+                  </pic:nvPicPr>
+                  <pic:blipFill>
+                    <a:blip r:embed="rId27"/>
+                    <a:stretch>
+                      <a:fillRect/>
+                    </a:stretch>
+                  </pic:blipFill>
+                  <pic:spPr>
+                    <a:xfrm>
+                      <a:off x="0" y="0"/>
+                      <a:ext cx="5731510" cy="1635760"/>
+                    </a:xfrm>
+                    <a:prstGeom prst="rect">
+                      <a:avLst/>
+                    </a:prstGeom>
+                  </pic:spPr>
+                </pic:pic>
+              </a:graphicData>
+            </a:graphic>
+          </wp:inline>
+        </w:drawing>
+      </w:r>
+    </w:p>
+    <w:p>
+      <w:r>
+        <w:t>Iteratorn kan inte endras i for-satsen utan bara för resterande del av loopen.</w:t>
+      </w:r>
+    </w:p>
+    <w:p/>
+    <w:p>
+      <w:r>
+        <w:t>Nyckelord</w:t>
+      </w:r>
+    </w:p>
+    <w:p>
+      <w:pPr>
+        <w:pStyle w:val="ListParagraph"/>
+        <w:numPr>
+          <w:ilvl w:val="0"/>
+          <w:numId w:val="1"/>
+        </w:numPr>
+      </w:pPr>
+      <w:r>
+        <w:rPr>
+          <w:b/>
+          <w:bCs/>
+        </w:rPr>
+        <w:t>Continue</w:t>
+      </w:r>
+      <w:r>
+        <w:t xml:space="preserve"> gå till nästa iteration</w:t>
+      </w:r>
+    </w:p>
+    <w:p>
+      <w:pPr>
+        <w:pStyle w:val="ListParagraph"/>
+        <w:numPr>
+          <w:ilvl w:val="0"/>
+          <w:numId w:val="1"/>
+        </w:numPr>
+      </w:pPr>
+      <w:r>
+        <w:rPr>
+          <w:b/>
+          <w:bCs/>
+        </w:rPr>
+        <w:t xml:space="preserve">Break </w:t>
+      </w:r>
+      <w:r>
+        <w:t>avbryter irterationsatsen</w:t>
+      </w:r>
+    </w:p>
+    <w:p>
+      <w:r>
+        <w:drawing>
+          <wp:inline distT="0" distB="0" distL="0" distR="0" wp14:anchorId="7A9A1820" wp14:editId="145B6D40">
+            <wp:extent cx="5731510" cy="2872740"/>
+            <wp:effectExtent l="0" t="0" r="2540" b="3810"/>
+            <wp:docPr id="24" name="Picture 24" descr="A screenshot of a computer&#10;&#10;Description automatically generated with medium confidence"/>
+            <wp:cNvGraphicFramePr>
+              <a:graphicFrameLocks xmlns:a="http://schemas.openxmlformats.org/drawingml/2006/main" noChangeAspect="1"/>
+            </wp:cNvGraphicFramePr>
+            <a:graphic xmlns:a="http://schemas.openxmlformats.org/drawingml/2006/main">
+              <a:graphicData uri="http://schemas.openxmlformats.org/drawingml/2006/picture">
+                <pic:pic xmlns:pic="http://schemas.openxmlformats.org/drawingml/2006/picture">
+                  <pic:nvPicPr>
+                    <pic:cNvPr id="24" name="Picture 24" descr="A screenshot of a computer&#10;&#10;Description automatically generated with medium confidence"/>
+                    <pic:cNvPicPr/>
+                  </pic:nvPicPr>
+                  <pic:blipFill>
+                    <a:blip r:embed="rId28"/>
+                    <a:stretch>
+                      <a:fillRect/>
+                    </a:stretch>
+                  </pic:blipFill>
+                  <pic:spPr>
+                    <a:xfrm>
+                      <a:off x="0" y="0"/>
+                      <a:ext cx="5731510" cy="2872740"/>
+                    </a:xfrm>
+                    <a:prstGeom prst="rect">
+                      <a:avLst/>
+                    </a:prstGeom>
+                  </pic:spPr>
+                </pic:pic>
+              </a:graphicData>
+            </a:graphic>
+          </wp:inline>
+        </w:drawing>
+      </w:r>
+    </w:p>
+    <w:p/>
+    <w:p>
+      <w:pPr>
+        <w:rPr>
+          <w:lang w:val="en-GB"/>
+        </w:rPr>
+      </w:pPr>
+      <w:proofErr w:type="spellStart"/>
+      <w:r>
+        <w:rPr>
+          <w:lang w:val="en-GB"/>
+        </w:rPr>
+        <w:lastRenderedPageBreak/>
+        <w:t>Repetionssatser</w:t>
+      </w:r>
+      <w:proofErr w:type="spellEnd"/>
+      <w:r>
+        <w:rPr>
+          <w:lang w:val="en-GB"/>
+        </w:rPr>
+        <w:t xml:space="preserve"> while-else, for-e</w:t>
+      </w:r>
+      <w:r>
+        <w:rPr>
+          <w:lang w:val="en-GB"/>
+        </w:rPr>
+        <w:t>lse</w:t>
+      </w:r>
+    </w:p>
+    <w:p>
+      <w:r>
+        <w:t>Finns inte på samma s</w:t>
+      </w:r>
+      <w:r>
+        <w:t>ätt i många andra programeringsspråk..om repitionsatsen slutförs utan break kommer else att utföras.</w:t>
+      </w:r>
+    </w:p>
+    <w:p>
+      <w:r>
+        <w:drawing>
+          <wp:inline distT="0" distB="0" distL="0" distR="0" wp14:anchorId="2E3ECE6C" wp14:editId="3CF7080F">
+            <wp:extent cx="5731510" cy="965200"/>
+            <wp:effectExtent l="0" t="0" r="2540" b="6350"/>
+            <wp:docPr id="25" name="Picture 25" descr="A screenshot of a computer&#10;&#10;Description automatically generated with medium confidence"/>
+            <wp:cNvGraphicFramePr>
+              <a:graphicFrameLocks xmlns:a="http://schemas.openxmlformats.org/drawingml/2006/main" noChangeAspect="1"/>
+            </wp:cNvGraphicFramePr>
+            <a:graphic xmlns:a="http://schemas.openxmlformats.org/drawingml/2006/main">
+              <a:graphicData uri="http://schemas.openxmlformats.org/drawingml/2006/picture">
+                <pic:pic xmlns:pic="http://schemas.openxmlformats.org/drawingml/2006/picture">
+                  <pic:nvPicPr>
+                    <pic:cNvPr id="25" name="Picture 25" descr="A screenshot of a computer&#10;&#10;Description automatically generated with medium confidence"/>
+                    <pic:cNvPicPr/>
+                  </pic:nvPicPr>
+                  <pic:blipFill>
+                    <a:blip r:embed="rId29"/>
+                    <a:stretch>
+                      <a:fillRect/>
+                    </a:stretch>
+                  </pic:blipFill>
+                  <pic:spPr>
+                    <a:xfrm>
+                      <a:off x="0" y="0"/>
+                      <a:ext cx="5731510" cy="965200"/>
+                    </a:xfrm>
+                    <a:prstGeom prst="rect">
+                      <a:avLst/>
+                    </a:prstGeom>
+                  </pic:spPr>
+                </pic:pic>
+              </a:graphicData>
+            </a:graphic>
+          </wp:inline>
+        </w:drawing>
+      </w:r>
+    </w:p>
+    <w:p>
+      <w:r>
+        <w:drawing>
+          <wp:anchor distT="0" distB="0" distL="114300" distR="114300" simplePos="0" relativeHeight="251667456" behindDoc="0" locked="0" layoutInCell="1" allowOverlap="1" wp14:anchorId="281B2182" wp14:editId="75E09A50">
+            <wp:simplePos x="0" y="0"/>
+            <wp:positionH relativeFrom="margin">
+              <wp:align>left</wp:align>
+            </wp:positionH>
+            <wp:positionV relativeFrom="paragraph">
+              <wp:posOffset>5715</wp:posOffset>
+            </wp:positionV>
+            <wp:extent cx="3655060" cy="2143125"/>
+            <wp:effectExtent l="0" t="0" r="2540" b="9525"/>
+            <wp:wrapSquare wrapText="bothSides"/>
+            <wp:docPr id="26" name="Picture 26" descr="Graphical user interface&#10;&#10;Description automatically generated with low confidence"/>
+            <wp:cNvGraphicFramePr>
+              <a:graphicFrameLocks xmlns:a="http://schemas.openxmlformats.org/drawingml/2006/main" noChangeAspect="1"/>
+            </wp:cNvGraphicFramePr>
+            <a:graphic xmlns:a="http://schemas.openxmlformats.org/drawingml/2006/main">
+              <a:graphicData uri="http://schemas.openxmlformats.org/drawingml/2006/picture">
+                <pic:pic xmlns:pic="http://schemas.openxmlformats.org/drawingml/2006/picture">
+                  <pic:nvPicPr>
+                    <pic:cNvPr id="26" name="Picture 26" descr="Graphical user interface&#10;&#10;Description automatically generated with low confidence"/>
+                    <pic:cNvPicPr/>
+                  </pic:nvPicPr>
+                  <pic:blipFill>
+                    <a:blip r:embed="rId30">
+                      <a:extLst>
+                        <a:ext uri="{28A0092B-C50C-407E-A947-70E740481C1C}">
+                          <a14:useLocalDpi xmlns:a14="http://schemas.microsoft.com/office/drawing/2010/main" val="0"/>
+                        </a:ext>
+                      </a:extLst>
+                    </a:blip>
+                    <a:stretch>
+                      <a:fillRect/>
+                    </a:stretch>
+                  </pic:blipFill>
+                  <pic:spPr>
+                    <a:xfrm>
+                      <a:off x="0" y="0"/>
+                      <a:ext cx="3655060" cy="2143125"/>
+                    </a:xfrm>
+                    <a:prstGeom prst="rect">
+                      <a:avLst/>
+                    </a:prstGeom>
+                  </pic:spPr>
+                </pic:pic>
+              </a:graphicData>
+            </a:graphic>
+            <wp14:sizeRelH relativeFrom="margin">
+              <wp14:pctWidth>0</wp14:pctWidth>
+            </wp14:sizeRelH>
+            <wp14:sizeRelV relativeFrom="margin">
+              <wp14:pctHeight>0</wp14:pctHeight>
+            </wp14:sizeRelV>
+          </wp:anchor>
+        </w:drawing>
+      </w:r>
+      <w:r>
+        <w:t>Exempel</w:t>
+      </w:r>
+    </w:p>
+    <w:p>
+      <w:r>
+        <w:t xml:space="preserve">Men avbryter man med break innan kommer else inte att skrivas ut. </w:t>
+      </w:r>
+    </w:p>
+    <w:p/>
+    <w:p/>
+    <w:p/>
+    <w:p/>
+    <w:p/>
+    <w:p/>
+    <w:p>
+      <w:r>
+        <w:t>Sekvenser</w:t>
+      </w:r>
+    </w:p>
+    <w:p>
+      <w:r>
+        <w:t>Finns flera och i denna kurs kommer vi tala om strängar, tupler och listor. Skevenser är samlingar av ordnade element. Finns således en ordning, alla har sin plats</w:t>
+      </w:r>
+    </w:p>
+    <w:p>
+      <w:pPr>
+        <w:pStyle w:val="ListParagraph"/>
+        <w:numPr>
+          <w:ilvl w:val="0"/>
+          <w:numId w:val="1"/>
+        </w:numPr>
+      </w:pPr>
+      <w:r>
+        <w:t>Str’ngar är som sekvens av tekcen. De är immutable vilket betyder att man itne kan ändra dem. Sätt att formatera sina skapade sätrngar nedan:</w:t>
+      </w:r>
+    </w:p>
+    <w:p>
+      <w:r>
+        <w:drawing>
+          <wp:inline distT="0" distB="0" distL="0" distR="0" wp14:anchorId="40D79D26" wp14:editId="1CD99001">
+            <wp:extent cx="5731510" cy="1955800"/>
+            <wp:effectExtent l="0" t="0" r="2540" b="6350"/>
+            <wp:docPr id="27" name="Picture 27" descr="Diagram&#10;&#10;Description automatically generated"/>
+            <wp:cNvGraphicFramePr>
+              <a:graphicFrameLocks xmlns:a="http://schemas.openxmlformats.org/drawingml/2006/main" noChangeAspect="1"/>
+            </wp:cNvGraphicFramePr>
+            <a:graphic xmlns:a="http://schemas.openxmlformats.org/drawingml/2006/main">
+              <a:graphicData uri="http://schemas.openxmlformats.org/drawingml/2006/picture">
+                <pic:pic xmlns:pic="http://schemas.openxmlformats.org/drawingml/2006/picture">
+                  <pic:nvPicPr>
+                    <pic:cNvPr id="27" name="Picture 27" descr="Diagram&#10;&#10;Description automatically generated"/>
+                    <pic:cNvPicPr/>
+                  </pic:nvPicPr>
+                  <pic:blipFill>
+                    <a:blip r:embed="rId31"/>
+                    <a:stretch>
+                      <a:fillRect/>
+                    </a:stretch>
+                  </pic:blipFill>
+                  <pic:spPr>
+                    <a:xfrm>
+                      <a:off x="0" y="0"/>
+                      <a:ext cx="5731510" cy="1955800"/>
+                    </a:xfrm>
+                    <a:prstGeom prst="rect">
+                      <a:avLst/>
+                    </a:prstGeom>
+                  </pic:spPr>
+                </pic:pic>
+              </a:graphicData>
+            </a:graphic>
+          </wp:inline>
+        </w:drawing>
+      </w:r>
+    </w:p>
+    <w:p/>
+    <w:p/>
+    <w:p>
+      <w:r>
+        <w:t>Indexering av strängar</w:t>
+      </w:r>
+    </w:p>
+    <w:p>
+      <w:r>
+        <w:lastRenderedPageBreak/>
+        <w:t xml:space="preserve">Kan göra det med både positiva och negativa. </w:t>
+      </w:r>
+      <w:r>
+        <w:rPr>
+          <w:b/>
+          <w:bCs/>
+        </w:rPr>
+        <w:t>Enumerate</w:t>
+      </w:r>
+      <w:r>
+        <w:rPr>
+          <w:b/>
+          <w:bCs/>
+        </w:rPr>
+        <w:t>()</w:t>
+      </w:r>
+      <w:r>
+        <w:t xml:space="preserve"> ger ger ett par med två värden. Första blir index och andra blir värde </w:t>
+      </w:r>
+    </w:p>
+    <w:p>
+      <w:r>
+        <w:drawing>
+          <wp:inline distT="0" distB="0" distL="0" distR="0" wp14:anchorId="63F2682E" wp14:editId="78556A6F">
+            <wp:extent cx="5731510" cy="2090420"/>
+            <wp:effectExtent l="0" t="0" r="2540" b="5080"/>
+            <wp:docPr id="28" name="Picture 28"/>
+            <wp:cNvGraphicFramePr>
+              <a:graphicFrameLocks xmlns:a="http://schemas.openxmlformats.org/drawingml/2006/main" noChangeAspect="1"/>
+            </wp:cNvGraphicFramePr>
+            <a:graphic xmlns:a="http://schemas.openxmlformats.org/drawingml/2006/main">
+              <a:graphicData uri="http://schemas.openxmlformats.org/drawingml/2006/picture">
+                <pic:pic xmlns:pic="http://schemas.openxmlformats.org/drawingml/2006/picture">
+                  <pic:nvPicPr>
+                    <pic:cNvPr id="1" name=""/>
+                    <pic:cNvPicPr/>
+                  </pic:nvPicPr>
+                  <pic:blipFill>
+                    <a:blip r:embed="rId32"/>
+                    <a:stretch>
+                      <a:fillRect/>
+                    </a:stretch>
+                  </pic:blipFill>
+                  <pic:spPr>
+                    <a:xfrm>
+                      <a:off x="0" y="0"/>
+                      <a:ext cx="5731510" cy="2090420"/>
+                    </a:xfrm>
+                    <a:prstGeom prst="rect">
+                      <a:avLst/>
+                    </a:prstGeom>
+                  </pic:spPr>
+                </pic:pic>
+              </a:graphicData>
+            </a:graphic>
+          </wp:inline>
+        </w:drawing>
+      </w:r>
+    </w:p>
+    <w:p/>
+    <w:p/>
+    <w:p/>
+    <w:p/>
+    <w:p/>
+    <w:p/>
+    <w:p/>
+    <w:p/>
     <w:sectPr>
       <w:pgSz w:w="11906" w:h="16838"/>
       <w:pgMar w:top="1440" w:right="1440" w:bottom="1440" w:left="1440" w:header="708" w:footer="708" w:gutter="0"/>
@@ -471,6 +1979,127 @@
     </w:sectPr>
   </w:body>
 </w:document>
+</file>
+
+<file path=word/numbering.xml><?xml version="1.0" encoding="utf-8"?>
+<w:numbering xmlns:wpc="http://schemas.microsoft.com/office/word/2010/wordprocessingCanvas" xmlns:cx="http://schemas.microsoft.com/office/drawing/2014/chartex" xmlns:cx1="http://schemas.microsoft.com/office/drawing/2015/9/8/chartex" xmlns:cx2="http://schemas.microsoft.com/office/drawing/2015/10/21/chartex" xmlns:cx3="http://schemas.microsoft.com/office/drawing/2016/5/9/chartex" xmlns:cx4="http://schemas.microsoft.com/office/drawing/2016/5/10/chartex" xmlns:cx5="http://schemas.microsoft.com/office/drawing/2016/5/11/chartex" xmlns:cx6="http://schemas.microsoft.com/office/drawing/2016/5/12/chartex" xmlns:cx7="http://schemas.microsoft.com/office/drawing/2016/5/13/chartex" xmlns:cx8="http://schemas.microsoft.com/office/drawing/2016/5/14/chartex" xmlns:mc="http://schemas.openxmlformats.org/markup-compatibility/2006" xmlns:aink="http://schemas.microsoft.com/office/drawing/2016/ink" xmlns:am3d="http://schemas.microsoft.com/office/drawing/2017/model3d" xmlns:o="urn:schemas-microsoft-com:office:office" xmlns:oel="http://schemas.microsoft.com/office/2019/extlst" xmlns:r="http://schemas.openxmlformats.org/officeDocument/2006/relationships" xmlns:m="http://schemas.openxmlformats.org/officeDocument/2006/math" xmlns:v="urn:schemas-microsoft-com:vml" xmlns:wp14="http://schemas.microsoft.com/office/word/2010/wordprocessingDrawing" xmlns:wp="http://schemas.openxmlformats.org/drawingml/2006/wordprocessingDrawing" xmlns:w10="urn:schemas-microsoft-com:office:word" xmlns:w="http://schemas.openxmlformats.org/wordprocessingml/2006/main" xmlns:w14="http://schemas.microsoft.com/office/word/2010/wordml" xmlns:w15="http://schemas.microsoft.com/office/word/2012/wordml" xmlns:w16cex="http://schemas.microsoft.com/office/word/2018/wordml/cex" xmlns:w16cid="http://schemas.microsoft.com/office/word/2016/wordml/cid" xmlns:w16="http://schemas.microsoft.com/office/word/2018/wordml" xmlns:w16sdtdh="http://schemas.microsoft.com/office/word/2020/wordml/sdtdatahash" xmlns:w16se="http://schemas.microsoft.com/office/word/2015/wordml/symex" xmlns:wpg="http://schemas.microsoft.com/office/word/2010/wordprocessingGroup" xmlns:wpi="http://schemas.microsoft.com/office/word/2010/wordprocessingInk" xmlns:wne="http://schemas.microsoft.com/office/word/2006/wordml" xmlns:wps="http://schemas.microsoft.com/office/word/2010/wordprocessingShape" mc:Ignorable="w14 w15 w16se w16cid w16 w16cex w16sdtdh wp14">
+  <w:abstractNum w:abstractNumId="0" w15:restartNumberingAfterBreak="0">
+    <w:nsid w:val="4B3565E1"/>
+    <w:multiLevelType w:val="hybridMultilevel"/>
+    <w:tmpl w:val="AEE627D8"/>
+    <w:lvl w:ilvl="0" w:tplc="61A68A6A">
+      <w:start w:val="3"/>
+      <w:numFmt w:val="bullet"/>
+      <w:lvlText w:val="-"/>
+      <w:lvlJc w:val="left"/>
+      <w:pPr>
+        <w:ind w:left="720" w:hanging="360"/>
+      </w:pPr>
+      <w:rPr>
+        <w:rFonts w:ascii="Calibri" w:eastAsiaTheme="minorHAnsi" w:hAnsi="Calibri" w:cs="Calibri" w:hint="default"/>
+      </w:rPr>
+    </w:lvl>
+    <w:lvl w:ilvl="1" w:tplc="20000003" w:tentative="1">
+      <w:start w:val="1"/>
+      <w:numFmt w:val="bullet"/>
+      <w:lvlText w:val="o"/>
+      <w:lvlJc w:val="left"/>
+      <w:pPr>
+        <w:ind w:left="1440" w:hanging="360"/>
+      </w:pPr>
+      <w:rPr>
+        <w:rFonts w:ascii="Courier New" w:hAnsi="Courier New" w:cs="Courier New" w:hint="default"/>
+      </w:rPr>
+    </w:lvl>
+    <w:lvl w:ilvl="2" w:tplc="20000005" w:tentative="1">
+      <w:start w:val="1"/>
+      <w:numFmt w:val="bullet"/>
+      <w:lvlText w:val=""/>
+      <w:lvlJc w:val="left"/>
+      <w:pPr>
+        <w:ind w:left="2160" w:hanging="360"/>
+      </w:pPr>
+      <w:rPr>
+        <w:rFonts w:ascii="Wingdings" w:hAnsi="Wingdings" w:hint="default"/>
+      </w:rPr>
+    </w:lvl>
+    <w:lvl w:ilvl="3" w:tplc="20000001" w:tentative="1">
+      <w:start w:val="1"/>
+      <w:numFmt w:val="bullet"/>
+      <w:lvlText w:val=""/>
+      <w:lvlJc w:val="left"/>
+      <w:pPr>
+        <w:ind w:left="2880" w:hanging="360"/>
+      </w:pPr>
+      <w:rPr>
+        <w:rFonts w:ascii="Symbol" w:hAnsi="Symbol" w:hint="default"/>
+      </w:rPr>
+    </w:lvl>
+    <w:lvl w:ilvl="4" w:tplc="20000003" w:tentative="1">
+      <w:start w:val="1"/>
+      <w:numFmt w:val="bullet"/>
+      <w:lvlText w:val="o"/>
+      <w:lvlJc w:val="left"/>
+      <w:pPr>
+        <w:ind w:left="3600" w:hanging="360"/>
+      </w:pPr>
+      <w:rPr>
+        <w:rFonts w:ascii="Courier New" w:hAnsi="Courier New" w:cs="Courier New" w:hint="default"/>
+      </w:rPr>
+    </w:lvl>
+    <w:lvl w:ilvl="5" w:tplc="20000005" w:tentative="1">
+      <w:start w:val="1"/>
+      <w:numFmt w:val="bullet"/>
+      <w:lvlText w:val=""/>
+      <w:lvlJc w:val="left"/>
+      <w:pPr>
+        <w:ind w:left="4320" w:hanging="360"/>
+      </w:pPr>
+      <w:rPr>
+        <w:rFonts w:ascii="Wingdings" w:hAnsi="Wingdings" w:hint="default"/>
+      </w:rPr>
+    </w:lvl>
+    <w:lvl w:ilvl="6" w:tplc="20000001" w:tentative="1">
+      <w:start w:val="1"/>
+      <w:numFmt w:val="bullet"/>
+      <w:lvlText w:val=""/>
+      <w:lvlJc w:val="left"/>
+      <w:pPr>
+        <w:ind w:left="5040" w:hanging="360"/>
+      </w:pPr>
+      <w:rPr>
+        <w:rFonts w:ascii="Symbol" w:hAnsi="Symbol" w:hint="default"/>
+      </w:rPr>
+    </w:lvl>
+    <w:lvl w:ilvl="7" w:tplc="20000003" w:tentative="1">
+      <w:start w:val="1"/>
+      <w:numFmt w:val="bullet"/>
+      <w:lvlText w:val="o"/>
+      <w:lvlJc w:val="left"/>
+      <w:pPr>
+        <w:ind w:left="5760" w:hanging="360"/>
+      </w:pPr>
+      <w:rPr>
+        <w:rFonts w:ascii="Courier New" w:hAnsi="Courier New" w:cs="Courier New" w:hint="default"/>
+      </w:rPr>
+    </w:lvl>
+    <w:lvl w:ilvl="8" w:tplc="20000005" w:tentative="1">
+      <w:start w:val="1"/>
+      <w:numFmt w:val="bullet"/>
+      <w:lvlText w:val=""/>
+      <w:lvlJc w:val="left"/>
+      <w:pPr>
+        <w:ind w:left="6480" w:hanging="360"/>
+      </w:pPr>
+      <w:rPr>
+        <w:rFonts w:ascii="Wingdings" w:hAnsi="Wingdings" w:hint="default"/>
+      </w:rPr>
+    </w:lvl>
+  </w:abstractNum>
+  <w:num w:numId="1" w16cid:durableId="7028674">
+    <w:abstractNumId w:val="0"/>
+  </w:num>
+</w:numbering>
 </file>
 
 <file path=word/styles.xml><?xml version="1.0" encoding="utf-8"?>

</xml_diff>

<commit_message>
lägger till uppgift 2.1.1
</commit_message>
<xml_diff>
--- a/Anteckningar.docx
+++ b/Anteckningar.docx
@@ -180,6 +180,9 @@
       </w:r>
     </w:p>
     <w:p>
+      <w:pPr>
+        <w:jc w:val="both"/>
+      </w:pPr>
       <w:r>
         <w:rPr>
           <w:b/>
@@ -188,7 +191,13 @@
         <w:t>Print</w:t>
       </w:r>
       <w:r>
-        <w:t xml:space="preserve"> har lite oliak formateraringar. =end” ger till exempel att det skrivs på samma rad och (f” ...”) fsträng som placeras med objekt i klamerparanteser. Ex Print(f”Multiplikation av {a} och {b}  är {c}”). Där är bokstäverna objekt.</w:t>
+        <w:t xml:space="preserve"> har lite oliak formateraringar. =</w:t>
+      </w:r>
+      <w:r>
+        <w:t>re</w:t>
+      </w:r>
+      <w:r>
+        <w:t>end” ger till exempel att det skrivs på samma rad och (f” ...”) fsträng som placeras med objekt i klamerparanteser. Ex Print(f”Multiplikation av {a} och {b}  är {c}”). Där är bokstäverna objekt.</w:t>
       </w:r>
     </w:p>
     <w:p>
@@ -502,6 +511,9 @@
     </w:p>
     <w:p>
       <w:r>
+        <w:rPr>
+          <w:noProof/>
+        </w:rPr>
         <w:drawing>
           <wp:anchor distT="0" distB="0" distL="114300" distR="114300" simplePos="0" relativeHeight="251658240" behindDoc="0" locked="0" layoutInCell="1" allowOverlap="1" wp14:anchorId="17E489EA" wp14:editId="2FA26C02">
             <wp:simplePos x="0" y="0"/>
@@ -569,6 +581,9 @@
         </w:rPr>
       </w:pPr>
       <w:r>
+        <w:rPr>
+          <w:noProof/>
+        </w:rPr>
         <w:drawing>
           <wp:anchor distT="0" distB="0" distL="114300" distR="114300" simplePos="0" relativeHeight="251659264" behindDoc="0" locked="0" layoutInCell="1" allowOverlap="1" wp14:anchorId="62775411" wp14:editId="152BE3EB">
             <wp:simplePos x="0" y="0"/>
@@ -665,6 +680,7 @@
         <w:rPr>
           <w:b/>
           <w:bCs/>
+          <w:noProof/>
         </w:rPr>
         <w:lastRenderedPageBreak/>
         <w:drawing>
@@ -717,6 +733,9 @@
     </w:p>
     <w:p>
       <w:r>
+        <w:rPr>
+          <w:noProof/>
+        </w:rPr>
         <w:drawing>
           <wp:inline distT="0" distB="0" distL="0" distR="0" wp14:anchorId="3421E5E2" wp14:editId="57123CD2">
             <wp:extent cx="5731510" cy="4573905"/>
@@ -768,6 +787,9 @@
     </w:p>
     <w:p>
       <w:r>
+        <w:rPr>
+          <w:noProof/>
+        </w:rPr>
         <w:drawing>
           <wp:anchor distT="0" distB="0" distL="114300" distR="114300" simplePos="0" relativeHeight="251660288" behindDoc="0" locked="0" layoutInCell="1" allowOverlap="1" wp14:anchorId="4DC555BB" wp14:editId="1019A20B">
             <wp:simplePos x="0" y="0"/>
@@ -836,6 +858,9 @@
     </w:p>
     <w:p>
       <w:r>
+        <w:rPr>
+          <w:noProof/>
+        </w:rPr>
         <w:drawing>
           <wp:inline distT="0" distB="0" distL="0" distR="0" wp14:anchorId="2A1CD7C8" wp14:editId="2F8EE854">
             <wp:extent cx="5382376" cy="1305107"/>
@@ -886,6 +911,9 @@
     </w:p>
     <w:p>
       <w:r>
+        <w:rPr>
+          <w:noProof/>
+        </w:rPr>
         <w:drawing>
           <wp:inline distT="0" distB="0" distL="0" distR="0" wp14:anchorId="55145A5D" wp14:editId="0C812780">
             <wp:extent cx="5731510" cy="2913380"/>
@@ -931,6 +959,9 @@
     </w:p>
     <w:p>
       <w:r>
+        <w:rPr>
+          <w:noProof/>
+        </w:rPr>
         <w:drawing>
           <wp:inline distT="0" distB="0" distL="0" distR="0" wp14:anchorId="027F3CDA" wp14:editId="664E2187">
             <wp:extent cx="3010320" cy="390580"/>
@@ -996,6 +1027,9 @@
     </w:p>
     <w:p>
       <w:r>
+        <w:rPr>
+          <w:noProof/>
+        </w:rPr>
         <w:drawing>
           <wp:inline distT="0" distB="0" distL="0" distR="0" wp14:anchorId="08BAFDEC" wp14:editId="6A201380">
             <wp:extent cx="5731510" cy="2905125"/>
@@ -1069,6 +1103,9 @@
     </w:p>
     <w:p>
       <w:r>
+        <w:rPr>
+          <w:noProof/>
+        </w:rPr>
         <w:drawing>
           <wp:anchor distT="0" distB="0" distL="114300" distR="114300" simplePos="0" relativeHeight="251661312" behindDoc="0" locked="0" layoutInCell="1" allowOverlap="1" wp14:anchorId="1B5C3580" wp14:editId="4B0022DD">
             <wp:simplePos x="0" y="0"/>
@@ -1120,6 +1157,9 @@
         </w:drawing>
       </w:r>
       <w:r>
+        <w:rPr>
+          <w:noProof/>
+        </w:rPr>
         <w:drawing>
           <wp:anchor distT="0" distB="0" distL="114300" distR="114300" simplePos="0" relativeHeight="251662336" behindDoc="0" locked="0" layoutInCell="1" allowOverlap="1" wp14:anchorId="47093467" wp14:editId="1776299F">
             <wp:simplePos x="0" y="0"/>
@@ -1185,6 +1225,9 @@
     <w:p/>
     <w:p>
       <w:r>
+        <w:rPr>
+          <w:noProof/>
+        </w:rPr>
         <w:lastRenderedPageBreak/>
         <w:drawing>
           <wp:anchor distT="0" distB="0" distL="114300" distR="114300" simplePos="0" relativeHeight="251663360" behindDoc="0" locked="0" layoutInCell="1" allowOverlap="1" wp14:anchorId="2B68A926" wp14:editId="37868264">
@@ -1249,6 +1292,9 @@
     <w:p/>
     <w:p>
       <w:r>
+        <w:rPr>
+          <w:noProof/>
+        </w:rPr>
         <w:drawing>
           <wp:anchor distT="0" distB="0" distL="114300" distR="114300" simplePos="0" relativeHeight="251664384" behindDoc="0" locked="0" layoutInCell="1" allowOverlap="1" wp14:anchorId="3513CB02" wp14:editId="3ED1410F">
             <wp:simplePos x="0" y="0"/>
@@ -1323,20 +1369,12 @@
     </w:p>
     <w:p/>
     <w:p/>
-    <w:p>
-      <w:pPr>
-        <w:rPr>
-          <w:lang w:val="en-GB"/>
-        </w:rPr>
-      </w:pPr>
-    </w:p>
-    <w:p>
-      <w:pPr>
-        <w:rPr>
-          <w:lang w:val="en-GB"/>
-        </w:rPr>
-      </w:pPr>
-      <w:r>
+    <w:p/>
+    <w:p>
+      <w:r>
+        <w:rPr>
+          <w:noProof/>
+        </w:rPr>
         <w:drawing>
           <wp:anchor distT="0" distB="0" distL="114300" distR="114300" simplePos="0" relativeHeight="251665408" behindDoc="0" locked="0" layoutInCell="1" allowOverlap="1" wp14:anchorId="436F872B" wp14:editId="7A934D14">
             <wp:simplePos x="0" y="0"/>
@@ -1395,44 +1433,8 @@
       </w:r>
     </w:p>
     <w:p>
-      <w:pPr>
-        <w:rPr>
-          <w:lang w:val="en-GB"/>
-        </w:rPr>
-      </w:pPr>
-      <w:proofErr w:type="spellStart"/>
-      <w:r>
-        <w:rPr>
-          <w:lang w:val="en-GB"/>
-        </w:rPr>
-        <w:t>Repetitionssatser</w:t>
-      </w:r>
-      <w:proofErr w:type="spellEnd"/>
-      <w:r>
-        <w:rPr>
-          <w:lang w:val="en-GB"/>
-        </w:rPr>
-        <w:t xml:space="preserve"> – While </w:t>
-      </w:r>
-      <w:proofErr w:type="spellStart"/>
-      <w:r>
-        <w:rPr>
-          <w:lang w:val="en-GB"/>
-        </w:rPr>
-        <w:t>och</w:t>
-      </w:r>
-      <w:proofErr w:type="spellEnd"/>
-      <w:r>
-        <w:rPr>
-          <w:lang w:val="en-GB"/>
-        </w:rPr>
-        <w:t xml:space="preserve"> for. l</w:t>
-      </w:r>
-      <w:r>
-        <w:rPr>
-          <w:lang w:val="en-GB"/>
-        </w:rPr>
-        <w:t>oops</w:t>
+      <w:r>
+        <w:t>Repetitionssatser – While och for. loops</w:t>
       </w:r>
     </w:p>
     <w:p>
@@ -1465,6 +1467,9 @@
     <w:p/>
     <w:p>
       <w:r>
+        <w:rPr>
+          <w:noProof/>
+        </w:rPr>
         <w:drawing>
           <wp:anchor distT="0" distB="0" distL="114300" distR="114300" simplePos="0" relativeHeight="251666432" behindDoc="0" locked="0" layoutInCell="1" allowOverlap="1" wp14:anchorId="26ABD257" wp14:editId="65834752">
             <wp:simplePos x="0" y="0"/>
@@ -1559,6 +1564,9 @@
     </w:p>
     <w:p>
       <w:r>
+        <w:rPr>
+          <w:noProof/>
+        </w:rPr>
         <w:drawing>
           <wp:inline distT="0" distB="0" distL="0" distR="0" wp14:anchorId="0AE60AFD" wp14:editId="05F2A0C7">
             <wp:extent cx="5731510" cy="1635760"/>
@@ -1647,6 +1655,9 @@
     </w:p>
     <w:p>
       <w:r>
+        <w:rPr>
+          <w:noProof/>
+        </w:rPr>
         <w:drawing>
           <wp:inline distT="0" distB="0" distL="0" distR="0" wp14:anchorId="7A9A1820" wp14:editId="145B6D40">
             <wp:extent cx="5731510" cy="2872740"/>
@@ -1686,31 +1697,9 @@
     </w:p>
     <w:p/>
     <w:p>
-      <w:pPr>
-        <w:rPr>
-          <w:lang w:val="en-GB"/>
-        </w:rPr>
-      </w:pPr>
-      <w:proofErr w:type="spellStart"/>
-      <w:r>
-        <w:rPr>
-          <w:lang w:val="en-GB"/>
-        </w:rPr>
+      <w:r>
         <w:lastRenderedPageBreak/>
-        <w:t>Repetionssatser</w:t>
-      </w:r>
-      <w:proofErr w:type="spellEnd"/>
-      <w:r>
-        <w:rPr>
-          <w:lang w:val="en-GB"/>
-        </w:rPr>
-        <w:t xml:space="preserve"> while-else, for-e</w:t>
-      </w:r>
-      <w:r>
-        <w:rPr>
-          <w:lang w:val="en-GB"/>
-        </w:rPr>
-        <w:t>lse</w:t>
+        <w:t>Repetionssatser while-else, for-else</w:t>
       </w:r>
     </w:p>
     <w:p>
@@ -1723,6 +1712,9 @@
     </w:p>
     <w:p>
       <w:r>
+        <w:rPr>
+          <w:noProof/>
+        </w:rPr>
         <w:drawing>
           <wp:inline distT="0" distB="0" distL="0" distR="0" wp14:anchorId="2E3ECE6C" wp14:editId="3CF7080F">
             <wp:extent cx="5731510" cy="965200"/>
@@ -1762,6 +1754,9 @@
     </w:p>
     <w:p>
       <w:r>
+        <w:rPr>
+          <w:noProof/>
+        </w:rPr>
         <w:drawing>
           <wp:anchor distT="0" distB="0" distL="114300" distR="114300" simplePos="0" relativeHeight="251667456" behindDoc="0" locked="0" layoutInCell="1" allowOverlap="1" wp14:anchorId="281B2182" wp14:editId="75E09A50">
             <wp:simplePos x="0" y="0"/>
@@ -1857,6 +1852,9 @@
     </w:p>
     <w:p>
       <w:r>
+        <w:rPr>
+          <w:noProof/>
+        </w:rPr>
         <w:drawing>
           <wp:inline distT="0" distB="0" distL="0" distR="0" wp14:anchorId="40D79D26" wp14:editId="1CD99001">
             <wp:extent cx="5731510" cy="1955800"/>
@@ -1926,6 +1924,9 @@
     </w:p>
     <w:p>
       <w:r>
+        <w:rPr>
+          <w:noProof/>
+        </w:rPr>
         <w:drawing>
           <wp:inline distT="0" distB="0" distL="0" distR="0" wp14:anchorId="63F2682E" wp14:editId="78556A6F">
             <wp:extent cx="5731510" cy="2090420"/>

</xml_diff>